<commit_message>
Criação das relações JPA
</commit_message>
<xml_diff>
--- a/API/Estrutura.docx
+++ b/API/Estrutura.docx
@@ -336,6 +336,24 @@
         </w:rPr>
         <w:t>CONFIG</w:t>
       </w:r>
+      <w:r>
+        <w:rPr>
+          <w:color w:val="222A35" w:themeColor="text2" w:themeShade="80"/>
+          <w:sz w:val="20"/>
+          <w:szCs w:val="20"/>
+          <w:lang w:val="en-US"/>
+        </w:rPr>
+        <w:t xml:space="preserve">, </w:t>
+      </w:r>
+      <w:r>
+        <w:rPr>
+          <w:color w:val="222A35" w:themeColor="text2" w:themeShade="80"/>
+          <w:sz w:val="20"/>
+          <w:szCs w:val="20"/>
+          <w:lang w:val="en-US"/>
+        </w:rPr>
+        <w:t>STR_PASSWORD</w:t>
+      </w:r>
     </w:p>
     <w:p>
       <w:pPr>
@@ -406,7 +424,61 @@
           <w:szCs w:val="20"/>
           <w:lang w:val="en-US"/>
         </w:rPr>
-        <w:t>CLIENT</w:t>
+        <w:t xml:space="preserve">CLIENT, </w:t>
+      </w:r>
+      <w:r>
+        <w:rPr>
+          <w:color w:val="222A35" w:themeColor="text2" w:themeShade="80"/>
+          <w:sz w:val="20"/>
+          <w:szCs w:val="20"/>
+          <w:lang w:val="en-US"/>
+        </w:rPr>
+        <w:t>ENT_</w:t>
+      </w:r>
+      <w:r>
+        <w:rPr>
+          <w:color w:val="222A35" w:themeColor="text2" w:themeShade="80"/>
+          <w:sz w:val="20"/>
+          <w:szCs w:val="20"/>
+          <w:lang w:val="en-US"/>
+        </w:rPr>
+        <w:t>PRODU</w:t>
+      </w:r>
+      <w:r>
+        <w:rPr>
+          <w:color w:val="222A35" w:themeColor="text2" w:themeShade="80"/>
+          <w:sz w:val="20"/>
+          <w:szCs w:val="20"/>
+          <w:lang w:val="en-US"/>
+        </w:rPr>
+        <w:t>C</w:t>
+      </w:r>
+      <w:r>
+        <w:rPr>
+          <w:color w:val="222A35" w:themeColor="text2" w:themeShade="80"/>
+          <w:sz w:val="20"/>
+          <w:szCs w:val="20"/>
+          <w:lang w:val="en-US"/>
+        </w:rPr>
+        <w:t xml:space="preserve">T OR </w:t>
+      </w:r>
+      <w:r>
+        <w:rPr>
+          <w:color w:val="222A35" w:themeColor="text2" w:themeShade="80"/>
+          <w:sz w:val="20"/>
+          <w:szCs w:val="20"/>
+          <w:lang w:val="en-US"/>
+        </w:rPr>
+        <w:t>ENT_</w:t>
+      </w:r>
+      <w:r>
+        <w:rPr>
+          <w:color w:val="222A35" w:themeColor="text2" w:themeShade="80"/>
+          <w:sz w:val="20"/>
+          <w:szCs w:val="20"/>
+          <w:lang w:val="en-US"/>
+        </w:rPr>
+        <w:t>SERVICE</w:t>
       </w:r>
       <w:r>
         <w:rPr>
@@ -424,70 +496,16 @@
           <w:szCs w:val="20"/>
           <w:lang w:val="en-US"/>
         </w:rPr>
-        <w:t>ENT_</w:t>
-      </w:r>
-      <w:r>
-        <w:rPr>
-          <w:color w:val="222A35" w:themeColor="text2" w:themeShade="80"/>
-          <w:sz w:val="20"/>
-          <w:szCs w:val="20"/>
-          <w:lang w:val="en-US"/>
-        </w:rPr>
-        <w:t>PRODU</w:t>
-      </w:r>
-      <w:r>
-        <w:rPr>
-          <w:color w:val="222A35" w:themeColor="text2" w:themeShade="80"/>
-          <w:sz w:val="20"/>
-          <w:szCs w:val="20"/>
-          <w:lang w:val="en-US"/>
-        </w:rPr>
-        <w:t>C</w:t>
-      </w:r>
-      <w:r>
-        <w:rPr>
-          <w:color w:val="222A35" w:themeColor="text2" w:themeShade="80"/>
-          <w:sz w:val="20"/>
-          <w:szCs w:val="20"/>
-          <w:lang w:val="en-US"/>
-        </w:rPr>
-        <w:t xml:space="preserve">T OR </w:t>
-      </w:r>
-      <w:r>
-        <w:rPr>
-          <w:color w:val="222A35" w:themeColor="text2" w:themeShade="80"/>
-          <w:sz w:val="20"/>
-          <w:szCs w:val="20"/>
-          <w:lang w:val="en-US"/>
-        </w:rPr>
-        <w:t>ENT_</w:t>
-      </w:r>
-      <w:r>
-        <w:rPr>
-          <w:color w:val="222A35" w:themeColor="text2" w:themeShade="80"/>
-          <w:sz w:val="20"/>
-          <w:szCs w:val="20"/>
-          <w:lang w:val="en-US"/>
-        </w:rPr>
-        <w:t>SERVICE</w:t>
-      </w:r>
-      <w:r>
-        <w:rPr>
-          <w:color w:val="222A35" w:themeColor="text2" w:themeShade="80"/>
-          <w:sz w:val="20"/>
-          <w:szCs w:val="20"/>
-          <w:lang w:val="en-US"/>
-        </w:rPr>
-        <w:t xml:space="preserve">, </w:t>
-      </w:r>
-      <w:r>
-        <w:rPr>
-          <w:color w:val="222A35" w:themeColor="text2" w:themeShade="80"/>
-          <w:sz w:val="20"/>
-          <w:szCs w:val="20"/>
-          <w:lang w:val="en-US"/>
-        </w:rPr>
-        <w:t>STR_</w:t>
+        <w:t>ENT</w:t>
+      </w:r>
+      <w:r>
+        <w:rPr>
+          <w:color w:val="222A35" w:themeColor="text2" w:themeShade="80"/>
+          <w:sz w:val="20"/>
+          <w:szCs w:val="20"/>
+          <w:lang w:val="en-US"/>
+        </w:rPr>
+        <w:t>_</w:t>
       </w:r>
       <w:r>
         <w:rPr>
@@ -507,6 +525,7 @@
         </w:rPr>
         <w:t>_</w:t>
       </w:r>
+      <w:proofErr w:type="gramStart"/>
       <w:r>
         <w:rPr>
           <w:color w:val="222A35" w:themeColor="text2" w:themeShade="80"/>
@@ -523,34 +542,26 @@
           <w:szCs w:val="20"/>
           <w:lang w:val="en-US"/>
         </w:rPr>
-        <w:t xml:space="preserve"> </w:t>
-      </w:r>
-      <w:r>
-        <w:rPr>
-          <w:color w:val="222A35" w:themeColor="text2" w:themeShade="80"/>
-          <w:sz w:val="20"/>
-          <w:szCs w:val="20"/>
-          <w:lang w:val="en-US"/>
-        </w:rPr>
-        <w:t>,</w:t>
-      </w:r>
-      <w:r>
-        <w:rPr>
-          <w:color w:val="222A35" w:themeColor="text2" w:themeShade="80"/>
-          <w:sz w:val="20"/>
-          <w:szCs w:val="20"/>
-          <w:lang w:val="en-US"/>
-        </w:rPr>
-        <w:t>D</w:t>
-      </w:r>
-      <w:r>
-        <w:rPr>
-          <w:color w:val="222A35" w:themeColor="text2" w:themeShade="80"/>
-          <w:sz w:val="20"/>
-          <w:szCs w:val="20"/>
-          <w:lang w:val="en-US"/>
-        </w:rPr>
-        <w:t>T_</w:t>
+        <w:t xml:space="preserve"> ,D</w:t>
+      </w:r>
+      <w:r>
+        <w:rPr>
+          <w:color w:val="222A35" w:themeColor="text2" w:themeShade="80"/>
+          <w:sz w:val="20"/>
+          <w:szCs w:val="20"/>
+          <w:lang w:val="en-US"/>
+        </w:rPr>
+        <w:t>T</w:t>
+      </w:r>
+      <w:proofErr w:type="gramEnd"/>
+      <w:r>
+        <w:rPr>
+          <w:color w:val="222A35" w:themeColor="text2" w:themeShade="80"/>
+          <w:sz w:val="20"/>
+          <w:szCs w:val="20"/>
+          <w:lang w:val="en-US"/>
+        </w:rPr>
+        <w:t>_</w:t>
       </w:r>
       <w:r>
         <w:rPr>
@@ -786,6 +797,42 @@
         </w:rPr>
         <w:t>OFFICE</w:t>
       </w:r>
+      <w:r>
+        <w:rPr>
+          <w:color w:val="222A35" w:themeColor="text2" w:themeShade="80"/>
+          <w:sz w:val="20"/>
+          <w:szCs w:val="20"/>
+          <w:lang w:val="en-US"/>
+        </w:rPr>
+        <w:t>,</w:t>
+      </w:r>
+      <w:r>
+        <w:rPr>
+          <w:color w:val="222A35" w:themeColor="text2" w:themeShade="80"/>
+          <w:sz w:val="20"/>
+          <w:szCs w:val="20"/>
+          <w:lang w:val="en-US"/>
+        </w:rPr>
+        <w:t xml:space="preserve"> </w:t>
+      </w:r>
+      <w:r>
+        <w:rPr>
+          <w:color w:val="222A35" w:themeColor="text2" w:themeShade="80"/>
+          <w:sz w:val="20"/>
+          <w:szCs w:val="20"/>
+          <w:lang w:val="en-US"/>
+        </w:rPr>
+        <w:t>ENT_ACCESS</w:t>
+      </w:r>
+      <w:r>
+        <w:rPr>
+          <w:color w:val="222A35" w:themeColor="text2" w:themeShade="80"/>
+          <w:sz w:val="20"/>
+          <w:szCs w:val="20"/>
+          <w:lang w:val="en-US"/>
+        </w:rPr>
+        <w:t>, STR_PASSWORD</w:t>
+      </w:r>
     </w:p>
     <w:p>
       <w:pPr>
@@ -987,15 +1034,26 @@
           <w:color w:val="222A35" w:themeColor="text2" w:themeShade="80"/>
           <w:sz w:val="20"/>
           <w:szCs w:val="20"/>
-        </w:rPr>
-      </w:pPr>
-      <w:r>
-        <w:rPr>
-          <w:color w:val="222A35" w:themeColor="text2" w:themeShade="80"/>
-          <w:sz w:val="20"/>
-          <w:szCs w:val="20"/>
+          <w:lang w:val="en-US"/>
+        </w:rPr>
+      </w:pPr>
+      <w:r>
+        <w:rPr>
+          <w:color w:val="222A35" w:themeColor="text2" w:themeShade="80"/>
+          <w:sz w:val="20"/>
+          <w:szCs w:val="20"/>
+          <w:lang w:val="en-US"/>
         </w:rPr>
         <w:t>ID_CONFIG, BOL_RECEIVE_PROMOTIONS, BOL_RECEIVE_UPDATINGS_PRICE</w:t>
+      </w:r>
+      <w:r>
+        <w:rPr>
+          <w:color w:val="222A35" w:themeColor="text2" w:themeShade="80"/>
+          <w:sz w:val="20"/>
+          <w:szCs w:val="20"/>
+          <w:lang w:val="en-US"/>
+        </w:rPr>
+        <w:t>, DT_CREATED, DT_LAST_UPDATE</w:t>
       </w:r>
     </w:p>
     <w:p>
@@ -1118,16 +1176,7 @@
           <w:szCs w:val="20"/>
           <w:lang w:val="en-US"/>
         </w:rPr>
-        <w:t>BOL_PRODUCT_OPERATING,</w:t>
-      </w:r>
-      <w:r>
-        <w:rPr>
-          <w:color w:val="222A35" w:themeColor="text2" w:themeShade="80"/>
-          <w:sz w:val="20"/>
-          <w:szCs w:val="20"/>
-          <w:lang w:val="en-US"/>
-        </w:rPr>
-        <w:t xml:space="preserve"> STR_CODE_SERVICE, STR_INFORMATIONS</w:t>
+        <w:t>BOL_PRODUCT_OPERATING, STR_CODE_SERVICE, STR_INFORMATIONS</w:t>
       </w:r>
     </w:p>
     <w:p>
@@ -1286,6 +1335,11 @@
       </w:pPr>
     </w:p>
     <w:p>
+      <w:r>
+        <w:br w:type="page"/>
+      </w:r>
+    </w:p>
+    <w:p>
       <w:pPr>
         <w:pStyle w:val="PargrafodaLista"/>
         <w:numPr>
@@ -1294,6 +1348,7 @@
         </w:numPr>
       </w:pPr>
       <w:r>
+        <w:lastRenderedPageBreak/>
         <w:t>PADRÕES</w:t>
       </w:r>
     </w:p>
@@ -1310,13 +1365,23 @@
           <w:szCs w:val="28"/>
         </w:rPr>
       </w:pPr>
+      <w:proofErr w:type="gramStart"/>
       <w:r>
         <w:rPr>
           <w:color w:val="C45911" w:themeColor="accent2" w:themeShade="BF"/>
           <w:sz w:val="28"/>
           <w:szCs w:val="28"/>
         </w:rPr>
-        <w:t xml:space="preserve">STR : </w:t>
+        <w:t>STR :</w:t>
+      </w:r>
+      <w:proofErr w:type="gramEnd"/>
+      <w:r>
+        <w:rPr>
+          <w:color w:val="C45911" w:themeColor="accent2" w:themeShade="BF"/>
+          <w:sz w:val="28"/>
+          <w:szCs w:val="28"/>
+        </w:rPr>
+        <w:t xml:space="preserve"> </w:t>
       </w:r>
       <w:r>
         <w:rPr>
@@ -1340,13 +1405,23 @@
           <w:szCs w:val="28"/>
         </w:rPr>
       </w:pPr>
+      <w:proofErr w:type="gramStart"/>
       <w:r>
         <w:rPr>
           <w:color w:val="C45911" w:themeColor="accent2" w:themeShade="BF"/>
           <w:sz w:val="28"/>
           <w:szCs w:val="28"/>
         </w:rPr>
-        <w:t xml:space="preserve">ENT : </w:t>
+        <w:t>ENT :</w:t>
+      </w:r>
+      <w:proofErr w:type="gramEnd"/>
+      <w:r>
+        <w:rPr>
+          <w:color w:val="C45911" w:themeColor="accent2" w:themeShade="BF"/>
+          <w:sz w:val="28"/>
+          <w:szCs w:val="28"/>
+        </w:rPr>
+        <w:t xml:space="preserve"> </w:t>
       </w:r>
       <w:r>
         <w:rPr>
@@ -1370,13 +1445,23 @@
           <w:szCs w:val="28"/>
         </w:rPr>
       </w:pPr>
+      <w:proofErr w:type="gramStart"/>
       <w:r>
         <w:rPr>
           <w:color w:val="C45911" w:themeColor="accent2" w:themeShade="BF"/>
           <w:sz w:val="28"/>
           <w:szCs w:val="28"/>
         </w:rPr>
-        <w:t xml:space="preserve">NUM : </w:t>
+        <w:t>NUM :</w:t>
+      </w:r>
+      <w:proofErr w:type="gramEnd"/>
+      <w:r>
+        <w:rPr>
+          <w:color w:val="C45911" w:themeColor="accent2" w:themeShade="BF"/>
+          <w:sz w:val="28"/>
+          <w:szCs w:val="28"/>
+        </w:rPr>
+        <w:t xml:space="preserve"> </w:t>
       </w:r>
       <w:r>
         <w:rPr>
@@ -1416,13 +1501,23 @@
           <w:szCs w:val="24"/>
         </w:rPr>
       </w:pPr>
+      <w:proofErr w:type="gramStart"/>
       <w:r>
         <w:rPr>
           <w:color w:val="C45911" w:themeColor="accent2" w:themeShade="BF"/>
           <w:sz w:val="28"/>
           <w:szCs w:val="28"/>
         </w:rPr>
-        <w:t xml:space="preserve">BOL : </w:t>
+        <w:t>BOL :</w:t>
+      </w:r>
+      <w:proofErr w:type="gramEnd"/>
+      <w:r>
+        <w:rPr>
+          <w:color w:val="C45911" w:themeColor="accent2" w:themeShade="BF"/>
+          <w:sz w:val="28"/>
+          <w:szCs w:val="28"/>
+        </w:rPr>
+        <w:t xml:space="preserve"> </w:t>
       </w:r>
       <w:r>
         <w:rPr>
@@ -1446,13 +1541,23 @@
           <w:szCs w:val="28"/>
         </w:rPr>
       </w:pPr>
+      <w:proofErr w:type="gramStart"/>
       <w:r>
         <w:rPr>
           <w:color w:val="C45911" w:themeColor="accent2" w:themeShade="BF"/>
           <w:sz w:val="28"/>
           <w:szCs w:val="28"/>
         </w:rPr>
-        <w:t xml:space="preserve">DT : </w:t>
+        <w:t>DT :</w:t>
+      </w:r>
+      <w:proofErr w:type="gramEnd"/>
+      <w:r>
+        <w:rPr>
+          <w:color w:val="C45911" w:themeColor="accent2" w:themeShade="BF"/>
+          <w:sz w:val="28"/>
+          <w:szCs w:val="28"/>
+        </w:rPr>
+        <w:t xml:space="preserve"> </w:t>
       </w:r>
       <w:r>
         <w:rPr>
@@ -1463,6 +1568,7 @@
         <w:t>DATA</w:t>
       </w:r>
     </w:p>
+    <w:p/>
     <w:sectPr>
       <w:pgSz w:w="11906" w:h="16838"/>
       <w:pgMar w:top="1417" w:right="1701" w:bottom="1417" w:left="1701" w:header="708" w:footer="708" w:gutter="0"/>
@@ -1849,7 +1955,7 @@
   <w:abstractNum w:abstractNumId="4" w15:restartNumberingAfterBreak="0">
     <w:nsid w:val="1B152DE5"/>
     <w:multiLevelType w:val="hybridMultilevel"/>
-    <w:tmpl w:val="E8E2BF32"/>
+    <w:tmpl w:val="4754D6CE"/>
     <w:lvl w:ilvl="0" w:tplc="0416000F">
       <w:start w:val="1"/>
       <w:numFmt w:val="decimal"/>

</xml_diff>

<commit_message>
Criação da base principal da api REST
</commit_message>
<xml_diff>
--- a/API/Estrutura.docx
+++ b/API/Estrutura.docx
@@ -525,7 +525,6 @@
         </w:rPr>
         <w:t>_</w:t>
       </w:r>
-      <w:proofErr w:type="gramStart"/>
       <w:r>
         <w:rPr>
           <w:color w:val="222A35" w:themeColor="text2" w:themeShade="80"/>
@@ -551,17 +550,7 @@
           <w:szCs w:val="20"/>
           <w:lang w:val="en-US"/>
         </w:rPr>
-        <w:t>T</w:t>
-      </w:r>
-      <w:proofErr w:type="gramEnd"/>
-      <w:r>
-        <w:rPr>
-          <w:color w:val="222A35" w:themeColor="text2" w:themeShade="80"/>
-          <w:sz w:val="20"/>
-          <w:szCs w:val="20"/>
-          <w:lang w:val="en-US"/>
-        </w:rPr>
-        <w:t>_</w:t>
+        <w:t>T_</w:t>
       </w:r>
       <w:r>
         <w:rPr>
@@ -1365,23 +1354,43 @@
           <w:szCs w:val="28"/>
         </w:rPr>
       </w:pPr>
-      <w:proofErr w:type="gramStart"/>
       <w:r>
         <w:rPr>
           <w:color w:val="C45911" w:themeColor="accent2" w:themeShade="BF"/>
           <w:sz w:val="28"/>
           <w:szCs w:val="28"/>
         </w:rPr>
-        <w:t>STR :</w:t>
-      </w:r>
-      <w:proofErr w:type="gramEnd"/>
-      <w:r>
+        <w:t xml:space="preserve">STR : </w:t>
+      </w:r>
+      <w:r>
+        <w:rPr>
+          <w:color w:val="C45911" w:themeColor="accent2" w:themeShade="BF"/>
+          <w:sz w:val="24"/>
+          <w:szCs w:val="24"/>
+        </w:rPr>
+        <w:t>STRING</w:t>
+      </w:r>
+    </w:p>
+    <w:p>
+      <w:pPr>
+        <w:pStyle w:val="PargrafodaLista"/>
+        <w:numPr>
+          <w:ilvl w:val="1"/>
+          <w:numId w:val="1"/>
+        </w:numPr>
         <w:rPr>
           <w:color w:val="C45911" w:themeColor="accent2" w:themeShade="BF"/>
           <w:sz w:val="28"/>
           <w:szCs w:val="28"/>
         </w:rPr>
-        <w:t xml:space="preserve"> </w:t>
+      </w:pPr>
+      <w:r>
+        <w:rPr>
+          <w:color w:val="C45911" w:themeColor="accent2" w:themeShade="BF"/>
+          <w:sz w:val="28"/>
+          <w:szCs w:val="28"/>
+        </w:rPr>
+        <w:t xml:space="preserve">ENT : </w:t>
       </w:r>
       <w:r>
         <w:rPr>
@@ -1389,7 +1398,7 @@
           <w:sz w:val="24"/>
           <w:szCs w:val="24"/>
         </w:rPr>
-        <w:t>STRING</w:t>
+        <w:t>ENTIDADE/TABELA</w:t>
       </w:r>
     </w:p>
     <w:p>
@@ -1405,23 +1414,59 @@
           <w:szCs w:val="28"/>
         </w:rPr>
       </w:pPr>
-      <w:proofErr w:type="gramStart"/>
       <w:r>
         <w:rPr>
           <w:color w:val="C45911" w:themeColor="accent2" w:themeShade="BF"/>
           <w:sz w:val="28"/>
           <w:szCs w:val="28"/>
         </w:rPr>
-        <w:t>ENT :</w:t>
-      </w:r>
-      <w:proofErr w:type="gramEnd"/>
+        <w:t xml:space="preserve">NUM : </w:t>
+      </w:r>
+      <w:r>
+        <w:rPr>
+          <w:color w:val="C45911" w:themeColor="accent2" w:themeShade="BF"/>
+          <w:sz w:val="24"/>
+          <w:szCs w:val="24"/>
+        </w:rPr>
+        <w:t>N</w:t>
+      </w:r>
+      <w:r>
+        <w:rPr>
+          <w:color w:val="C45911" w:themeColor="accent2" w:themeShade="BF"/>
+          <w:sz w:val="24"/>
+          <w:szCs w:val="24"/>
+        </w:rPr>
+        <w:t>Ú</w:t>
+      </w:r>
+      <w:r>
+        <w:rPr>
+          <w:color w:val="C45911" w:themeColor="accent2" w:themeShade="BF"/>
+          <w:sz w:val="24"/>
+          <w:szCs w:val="24"/>
+        </w:rPr>
+        <w:t>MERO</w:t>
+      </w:r>
+    </w:p>
+    <w:p>
+      <w:pPr>
+        <w:pStyle w:val="PargrafodaLista"/>
+        <w:numPr>
+          <w:ilvl w:val="1"/>
+          <w:numId w:val="1"/>
+        </w:numPr>
+        <w:rPr>
+          <w:color w:val="C45911" w:themeColor="accent2" w:themeShade="BF"/>
+          <w:sz w:val="24"/>
+          <w:szCs w:val="24"/>
+        </w:rPr>
+      </w:pPr>
       <w:r>
         <w:rPr>
           <w:color w:val="C45911" w:themeColor="accent2" w:themeShade="BF"/>
           <w:sz w:val="28"/>
           <w:szCs w:val="28"/>
         </w:rPr>
-        <w:t xml:space="preserve"> </w:t>
+        <w:t xml:space="preserve">BOL : </w:t>
       </w:r>
       <w:r>
         <w:rPr>
@@ -1429,7 +1474,7 @@
           <w:sz w:val="24"/>
           <w:szCs w:val="24"/>
         </w:rPr>
-        <w:t>ENTIDADE/TABELA</w:t>
+        <w:t>BOOLEAN</w:t>
       </w:r>
     </w:p>
     <w:p>
@@ -1445,23 +1490,13 @@
           <w:szCs w:val="28"/>
         </w:rPr>
       </w:pPr>
-      <w:proofErr w:type="gramStart"/>
       <w:r>
         <w:rPr>
           <w:color w:val="C45911" w:themeColor="accent2" w:themeShade="BF"/>
           <w:sz w:val="28"/>
           <w:szCs w:val="28"/>
         </w:rPr>
-        <w:t>NUM :</w:t>
-      </w:r>
-      <w:proofErr w:type="gramEnd"/>
-      <w:r>
-        <w:rPr>
-          <w:color w:val="C45911" w:themeColor="accent2" w:themeShade="BF"/>
-          <w:sz w:val="28"/>
-          <w:szCs w:val="28"/>
-        </w:rPr>
-        <w:t xml:space="preserve"> </w:t>
+        <w:t xml:space="preserve">DT : </w:t>
       </w:r>
       <w:r>
         <w:rPr>
@@ -1469,106 +1504,230 @@
           <w:sz w:val="24"/>
           <w:szCs w:val="24"/>
         </w:rPr>
-        <w:t>N</w:t>
-      </w:r>
-      <w:r>
-        <w:rPr>
-          <w:color w:val="C45911" w:themeColor="accent2" w:themeShade="BF"/>
+        <w:t>DATA</w:t>
+      </w:r>
+    </w:p>
+    <w:p>
+      <w:pPr>
+        <w:rPr>
+          <w:color w:val="171717" w:themeColor="background2" w:themeShade="1A"/>
+          <w:sz w:val="44"/>
+          <w:szCs w:val="44"/>
+          <w:highlight w:val="lightGray"/>
+        </w:rPr>
+      </w:pPr>
+      <w:r>
+        <w:rPr>
+          <w:color w:val="171717" w:themeColor="background2" w:themeShade="1A"/>
+          <w:sz w:val="44"/>
+          <w:szCs w:val="44"/>
+          <w:highlight w:val="lightGray"/>
+        </w:rPr>
+        <w:br w:type="page"/>
+      </w:r>
+    </w:p>
+    <w:p>
+      <w:pPr>
+        <w:rPr>
+          <w:color w:val="171717" w:themeColor="background2" w:themeShade="1A"/>
+          <w:sz w:val="44"/>
+          <w:szCs w:val="44"/>
+          <w:highlight w:val="lightGray"/>
+        </w:rPr>
+      </w:pPr>
+      <w:r>
+        <w:rPr>
+          <w:color w:val="171717" w:themeColor="background2" w:themeShade="1A"/>
+          <w:sz w:val="44"/>
+          <w:szCs w:val="44"/>
+          <w:highlight w:val="lightGray"/>
+        </w:rPr>
+        <w:lastRenderedPageBreak/>
+        <w:t>API.</w:t>
+      </w:r>
+    </w:p>
+    <w:p>
+      <w:pPr>
+        <w:ind w:firstLine="708"/>
+        <w:rPr>
+          <w:i/>
+          <w:iCs/>
+          <w:sz w:val="32"/>
+          <w:szCs w:val="32"/>
+        </w:rPr>
+      </w:pPr>
+      <w:r>
+        <w:rPr>
+          <w:i/>
+          <w:iCs/>
+          <w:sz w:val="32"/>
+          <w:szCs w:val="32"/>
+        </w:rPr>
+        <w:t>Funcionalidades:</w:t>
+      </w:r>
+    </w:p>
+    <w:p>
+      <w:pPr>
+        <w:pStyle w:val="PargrafodaLista"/>
+        <w:numPr>
+          <w:ilvl w:val="0"/>
+          <w:numId w:val="8"/>
+        </w:numPr>
+        <w:rPr>
           <w:sz w:val="24"/>
           <w:szCs w:val="24"/>
         </w:rPr>
-        <w:t>Ú</w:t>
-      </w:r>
-      <w:r>
-        <w:rPr>
-          <w:color w:val="C45911" w:themeColor="accent2" w:themeShade="BF"/>
+      </w:pPr>
+      <w:r>
+        <w:rPr>
           <w:sz w:val="24"/>
           <w:szCs w:val="24"/>
         </w:rPr>
-        <w:t>MERO</w:t>
-      </w:r>
-    </w:p>
-    <w:p>
-      <w:pPr>
-        <w:pStyle w:val="PargrafodaLista"/>
-        <w:numPr>
-          <w:ilvl w:val="1"/>
-          <w:numId w:val="1"/>
-        </w:numPr>
-        <w:rPr>
-          <w:color w:val="C45911" w:themeColor="accent2" w:themeShade="BF"/>
+        <w:t>Contas(Login/Cadastro/Alterações)</w:t>
+      </w:r>
+    </w:p>
+    <w:p>
+      <w:pPr>
+        <w:pStyle w:val="PargrafodaLista"/>
+        <w:numPr>
+          <w:ilvl w:val="0"/>
+          <w:numId w:val="8"/>
+        </w:numPr>
+        <w:rPr>
           <w:sz w:val="24"/>
           <w:szCs w:val="24"/>
         </w:rPr>
       </w:pPr>
-      <w:proofErr w:type="gramStart"/>
-      <w:r>
-        <w:rPr>
-          <w:color w:val="C45911" w:themeColor="accent2" w:themeShade="BF"/>
-          <w:sz w:val="28"/>
-          <w:szCs w:val="28"/>
-        </w:rPr>
-        <w:t>BOL :</w:t>
-      </w:r>
-      <w:proofErr w:type="gramEnd"/>
-      <w:r>
-        <w:rPr>
-          <w:color w:val="C45911" w:themeColor="accent2" w:themeShade="BF"/>
-          <w:sz w:val="28"/>
-          <w:szCs w:val="28"/>
-        </w:rPr>
-        <w:t xml:space="preserve"> </w:t>
-      </w:r>
-      <w:r>
-        <w:rPr>
-          <w:color w:val="C45911" w:themeColor="accent2" w:themeShade="BF"/>
+      <w:r>
+        <w:rPr>
           <w:sz w:val="24"/>
           <w:szCs w:val="24"/>
         </w:rPr>
-        <w:t>BOOLEAN</w:t>
-      </w:r>
-    </w:p>
-    <w:p>
-      <w:pPr>
-        <w:pStyle w:val="PargrafodaLista"/>
-        <w:numPr>
-          <w:ilvl w:val="1"/>
-          <w:numId w:val="1"/>
-        </w:numPr>
-        <w:rPr>
-          <w:color w:val="C45911" w:themeColor="accent2" w:themeShade="BF"/>
-          <w:sz w:val="28"/>
-          <w:szCs w:val="28"/>
-        </w:rPr>
-      </w:pPr>
-      <w:proofErr w:type="gramStart"/>
-      <w:r>
-        <w:rPr>
-          <w:color w:val="C45911" w:themeColor="accent2" w:themeShade="BF"/>
-          <w:sz w:val="28"/>
-          <w:szCs w:val="28"/>
-        </w:rPr>
-        <w:t>DT :</w:t>
-      </w:r>
-      <w:proofErr w:type="gramEnd"/>
-      <w:r>
-        <w:rPr>
-          <w:color w:val="C45911" w:themeColor="accent2" w:themeShade="BF"/>
-          <w:sz w:val="28"/>
-          <w:szCs w:val="28"/>
-        </w:rPr>
-        <w:t xml:space="preserve"> </w:t>
-      </w:r>
-      <w:r>
-        <w:rPr>
-          <w:color w:val="C45911" w:themeColor="accent2" w:themeShade="BF"/>
+        <w:t>Consulta de situações(Pedidos)</w:t>
+      </w:r>
+    </w:p>
+    <w:p>
+      <w:pPr>
+        <w:pStyle w:val="PargrafodaLista"/>
+        <w:numPr>
+          <w:ilvl w:val="0"/>
+          <w:numId w:val="8"/>
+        </w:numPr>
+        <w:rPr>
           <w:sz w:val="24"/>
           <w:szCs w:val="24"/>
         </w:rPr>
-        <w:t>DATA</w:t>
-      </w:r>
-    </w:p>
-    <w:p/>
+      </w:pPr>
+      <w:r>
+        <w:rPr>
+          <w:sz w:val="24"/>
+          <w:szCs w:val="24"/>
+        </w:rPr>
+        <w:t>Alterações de produtos e serviços(ADMIN)</w:t>
+      </w:r>
+    </w:p>
+    <w:p>
+      <w:pPr>
+        <w:pStyle w:val="PargrafodaLista"/>
+        <w:numPr>
+          <w:ilvl w:val="0"/>
+          <w:numId w:val="8"/>
+        </w:numPr>
+        <w:rPr>
+          <w:sz w:val="24"/>
+          <w:szCs w:val="24"/>
+        </w:rPr>
+      </w:pPr>
+      <w:r>
+        <w:rPr>
+          <w:sz w:val="24"/>
+          <w:szCs w:val="24"/>
+        </w:rPr>
+        <w:t xml:space="preserve">Alterações em </w:t>
+      </w:r>
+      <w:proofErr w:type="spellStart"/>
+      <w:r>
+        <w:rPr>
+          <w:sz w:val="24"/>
+          <w:szCs w:val="24"/>
+        </w:rPr>
+        <w:t>storys</w:t>
+      </w:r>
+      <w:proofErr w:type="spellEnd"/>
+      <w:r>
+        <w:rPr>
+          <w:sz w:val="24"/>
+          <w:szCs w:val="24"/>
+        </w:rPr>
+        <w:t>(Admin)</w:t>
+      </w:r>
+    </w:p>
+    <w:p>
+      <w:pPr>
+        <w:pStyle w:val="PargrafodaLista"/>
+        <w:numPr>
+          <w:ilvl w:val="0"/>
+          <w:numId w:val="8"/>
+        </w:numPr>
+        <w:rPr>
+          <w:sz w:val="24"/>
+          <w:szCs w:val="24"/>
+        </w:rPr>
+      </w:pPr>
+      <w:r>
+        <w:rPr>
+          <w:sz w:val="24"/>
+          <w:szCs w:val="24"/>
+        </w:rPr>
+        <w:t>Validações de endereços,</w:t>
+      </w:r>
+      <w:r>
+        <w:rPr>
+          <w:sz w:val="24"/>
+          <w:szCs w:val="24"/>
+        </w:rPr>
+        <w:t xml:space="preserve"> </w:t>
+      </w:r>
+      <w:proofErr w:type="spellStart"/>
+      <w:r>
+        <w:rPr>
+          <w:sz w:val="24"/>
+          <w:szCs w:val="24"/>
+        </w:rPr>
+        <w:t>cpfs</w:t>
+      </w:r>
+      <w:proofErr w:type="spellEnd"/>
+      <w:r>
+        <w:rPr>
+          <w:sz w:val="24"/>
+          <w:szCs w:val="24"/>
+        </w:rPr>
+        <w:t xml:space="preserve">, </w:t>
+      </w:r>
+      <w:proofErr w:type="spellStart"/>
+      <w:r>
+        <w:rPr>
+          <w:sz w:val="24"/>
+          <w:szCs w:val="24"/>
+        </w:rPr>
+        <w:t>emails</w:t>
+      </w:r>
+      <w:proofErr w:type="spellEnd"/>
+      <w:r>
+        <w:rPr>
+          <w:sz w:val="24"/>
+          <w:szCs w:val="24"/>
+        </w:rPr>
+        <w:t xml:space="preserve"> etc...</w:t>
+      </w:r>
+    </w:p>
+    <w:p>
+      <w:pPr>
+        <w:rPr>
+          <w:u w:val="single"/>
+        </w:rPr>
+      </w:pPr>
+    </w:p>
     <w:sectPr>
       <w:pgSz w:w="11906" w:h="16838"/>
       <w:pgMar w:top="1417" w:right="1701" w:bottom="1417" w:left="1701" w:header="708" w:footer="708" w:gutter="0"/>
@@ -2208,6 +2367,119 @@
       <w:pPr>
         <w:ind w:left="6828" w:hanging="180"/>
       </w:pPr>
+    </w:lvl>
+  </w:abstractNum>
+  <w:abstractNum w:abstractNumId="7" w15:restartNumberingAfterBreak="0">
+    <w:nsid w:val="3237316A"/>
+    <w:multiLevelType w:val="hybridMultilevel"/>
+    <w:tmpl w:val="C3D2EC7A"/>
+    <w:lvl w:ilvl="0" w:tplc="04160001">
+      <w:start w:val="1"/>
+      <w:numFmt w:val="bullet"/>
+      <w:lvlText w:val=""/>
+      <w:lvlJc w:val="left"/>
+      <w:pPr>
+        <w:ind w:left="1428" w:hanging="360"/>
+      </w:pPr>
+      <w:rPr>
+        <w:rFonts w:ascii="Symbol" w:hAnsi="Symbol" w:hint="default"/>
+      </w:rPr>
+    </w:lvl>
+    <w:lvl w:ilvl="1" w:tplc="04160003" w:tentative="1">
+      <w:start w:val="1"/>
+      <w:numFmt w:val="bullet"/>
+      <w:lvlText w:val="o"/>
+      <w:lvlJc w:val="left"/>
+      <w:pPr>
+        <w:ind w:left="2148" w:hanging="360"/>
+      </w:pPr>
+      <w:rPr>
+        <w:rFonts w:ascii="Courier New" w:hAnsi="Courier New" w:cs="Courier New" w:hint="default"/>
+      </w:rPr>
+    </w:lvl>
+    <w:lvl w:ilvl="2" w:tplc="04160005" w:tentative="1">
+      <w:start w:val="1"/>
+      <w:numFmt w:val="bullet"/>
+      <w:lvlText w:val=""/>
+      <w:lvlJc w:val="left"/>
+      <w:pPr>
+        <w:ind w:left="2868" w:hanging="360"/>
+      </w:pPr>
+      <w:rPr>
+        <w:rFonts w:ascii="Wingdings" w:hAnsi="Wingdings" w:hint="default"/>
+      </w:rPr>
+    </w:lvl>
+    <w:lvl w:ilvl="3" w:tplc="04160001" w:tentative="1">
+      <w:start w:val="1"/>
+      <w:numFmt w:val="bullet"/>
+      <w:lvlText w:val=""/>
+      <w:lvlJc w:val="left"/>
+      <w:pPr>
+        <w:ind w:left="3588" w:hanging="360"/>
+      </w:pPr>
+      <w:rPr>
+        <w:rFonts w:ascii="Symbol" w:hAnsi="Symbol" w:hint="default"/>
+      </w:rPr>
+    </w:lvl>
+    <w:lvl w:ilvl="4" w:tplc="04160003" w:tentative="1">
+      <w:start w:val="1"/>
+      <w:numFmt w:val="bullet"/>
+      <w:lvlText w:val="o"/>
+      <w:lvlJc w:val="left"/>
+      <w:pPr>
+        <w:ind w:left="4308" w:hanging="360"/>
+      </w:pPr>
+      <w:rPr>
+        <w:rFonts w:ascii="Courier New" w:hAnsi="Courier New" w:cs="Courier New" w:hint="default"/>
+      </w:rPr>
+    </w:lvl>
+    <w:lvl w:ilvl="5" w:tplc="04160005" w:tentative="1">
+      <w:start w:val="1"/>
+      <w:numFmt w:val="bullet"/>
+      <w:lvlText w:val=""/>
+      <w:lvlJc w:val="left"/>
+      <w:pPr>
+        <w:ind w:left="5028" w:hanging="360"/>
+      </w:pPr>
+      <w:rPr>
+        <w:rFonts w:ascii="Wingdings" w:hAnsi="Wingdings" w:hint="default"/>
+      </w:rPr>
+    </w:lvl>
+    <w:lvl w:ilvl="6" w:tplc="04160001" w:tentative="1">
+      <w:start w:val="1"/>
+      <w:numFmt w:val="bullet"/>
+      <w:lvlText w:val=""/>
+      <w:lvlJc w:val="left"/>
+      <w:pPr>
+        <w:ind w:left="5748" w:hanging="360"/>
+      </w:pPr>
+      <w:rPr>
+        <w:rFonts w:ascii="Symbol" w:hAnsi="Symbol" w:hint="default"/>
+      </w:rPr>
+    </w:lvl>
+    <w:lvl w:ilvl="7" w:tplc="04160003" w:tentative="1">
+      <w:start w:val="1"/>
+      <w:numFmt w:val="bullet"/>
+      <w:lvlText w:val="o"/>
+      <w:lvlJc w:val="left"/>
+      <w:pPr>
+        <w:ind w:left="6468" w:hanging="360"/>
+      </w:pPr>
+      <w:rPr>
+        <w:rFonts w:ascii="Courier New" w:hAnsi="Courier New" w:cs="Courier New" w:hint="default"/>
+      </w:rPr>
+    </w:lvl>
+    <w:lvl w:ilvl="8" w:tplc="04160005" w:tentative="1">
+      <w:start w:val="1"/>
+      <w:numFmt w:val="bullet"/>
+      <w:lvlText w:val=""/>
+      <w:lvlJc w:val="left"/>
+      <w:pPr>
+        <w:ind w:left="7188" w:hanging="360"/>
+      </w:pPr>
+      <w:rPr>
+        <w:rFonts w:ascii="Wingdings" w:hAnsi="Wingdings" w:hint="default"/>
+      </w:rPr>
     </w:lvl>
   </w:abstractNum>
   <w:num w:numId="1">
@@ -2230,6 +2502,9 @@
   </w:num>
   <w:num w:numId="7">
     <w:abstractNumId w:val="2"/>
+  </w:num>
+  <w:num w:numId="8">
+    <w:abstractNumId w:val="7"/>
   </w:num>
 </w:numbering>
 </file>

</xml_diff>